<commit_message>
update assignment 2 clarity
</commit_message>
<xml_diff>
--- a/Assignments/Assignment02_Javascript/Assignment02_Javascript.docx
+++ b/Assignments/Assignment02_Javascript/Assignment02_Javascript.docx
@@ -1,6 +1,6 @@
 
 <file path=word/document.xml><?xml version="1.0" encoding="utf-8"?>
-<w:document xmlns:wpc="http://schemas.microsoft.com/office/word/2010/wordprocessingCanvas" xmlns:cx="http://schemas.microsoft.com/office/drawing/2014/chartex" xmlns:cx1="http://schemas.microsoft.com/office/drawing/2015/9/8/chartex" xmlns:cx2="http://schemas.microsoft.com/office/drawing/2015/10/21/chartex" xmlns:cx3="http://schemas.microsoft.com/office/drawing/2016/5/9/chartex" xmlns:cx4="http://schemas.microsoft.com/office/drawing/2016/5/10/chartex" xmlns:cx5="http://schemas.microsoft.com/office/drawing/2016/5/11/chartex" xmlns:cx6="http://schemas.microsoft.com/office/drawing/2016/5/12/chartex" xmlns:cx7="http://schemas.microsoft.com/office/drawing/2016/5/13/chartex" xmlns:cx8="http://schemas.microsoft.com/office/drawing/2016/5/14/chartex" xmlns:mc="http://schemas.openxmlformats.org/markup-compatibility/2006" xmlns:aink="http://schemas.microsoft.com/office/drawing/2016/ink" xmlns:am3d="http://schemas.microsoft.com/office/drawing/2017/model3d" xmlns:o="urn:schemas-microsoft-com:office:office" xmlns:r="http://schemas.openxmlformats.org/officeDocument/2006/relationships" xmlns:m="http://schemas.openxmlformats.org/officeDocument/2006/math" xmlns:v="urn:schemas-microsoft-com:vml" xmlns:wp14="http://schemas.microsoft.com/office/word/2010/wordprocessingDrawing" xmlns:wp="http://schemas.openxmlformats.org/drawingml/2006/wordprocessingDrawing" xmlns:w10="urn:schemas-microsoft-com:office:word" xmlns:w="http://schemas.openxmlformats.org/wordprocessingml/2006/main" xmlns:w14="http://schemas.microsoft.com/office/word/2010/wordml" xmlns:w15="http://schemas.microsoft.com/office/word/2012/wordml" xmlns:w16cex="http://schemas.microsoft.com/office/word/2018/wordml/cex" xmlns:w16cid="http://schemas.microsoft.com/office/word/2016/wordml/cid" xmlns:w16="http://schemas.microsoft.com/office/word/2018/wordml" xmlns:w16se="http://schemas.microsoft.com/office/word/2015/wordml/symex" xmlns:wpg="http://schemas.microsoft.com/office/word/2010/wordprocessingGroup" xmlns:wpi="http://schemas.microsoft.com/office/word/2010/wordprocessingInk" xmlns:wne="http://schemas.microsoft.com/office/word/2006/wordml" xmlns:wps="http://schemas.microsoft.com/office/word/2010/wordprocessingShape" mc:Ignorable="w14 w15 w16se w16cid w16 w16cex wp14">
+<w:document xmlns:wpc="http://schemas.microsoft.com/office/word/2010/wordprocessingCanvas" xmlns:cx="http://schemas.microsoft.com/office/drawing/2014/chartex" xmlns:cx1="http://schemas.microsoft.com/office/drawing/2015/9/8/chartex" xmlns:cx2="http://schemas.microsoft.com/office/drawing/2015/10/21/chartex" xmlns:cx3="http://schemas.microsoft.com/office/drawing/2016/5/9/chartex" xmlns:cx4="http://schemas.microsoft.com/office/drawing/2016/5/10/chartex" xmlns:cx5="http://schemas.microsoft.com/office/drawing/2016/5/11/chartex" xmlns:cx6="http://schemas.microsoft.com/office/drawing/2016/5/12/chartex" xmlns:cx7="http://schemas.microsoft.com/office/drawing/2016/5/13/chartex" xmlns:cx8="http://schemas.microsoft.com/office/drawing/2016/5/14/chartex" xmlns:mc="http://schemas.openxmlformats.org/markup-compatibility/2006" xmlns:aink="http://schemas.microsoft.com/office/drawing/2016/ink" xmlns:am3d="http://schemas.microsoft.com/office/drawing/2017/model3d" xmlns:o="urn:schemas-microsoft-com:office:office" xmlns:r="http://schemas.openxmlformats.org/officeDocument/2006/relationships" xmlns:m="http://schemas.openxmlformats.org/officeDocument/2006/math" xmlns:v="urn:schemas-microsoft-com:vml" xmlns:wp14="http://schemas.microsoft.com/office/word/2010/wordprocessingDrawing" xmlns:wp="http://schemas.openxmlformats.org/drawingml/2006/wordprocessingDrawing" xmlns:w10="urn:schemas-microsoft-com:office:word" xmlns:w="http://schemas.openxmlformats.org/wordprocessingml/2006/main" xmlns:w14="http://schemas.microsoft.com/office/word/2010/wordml" xmlns:w15="http://schemas.microsoft.com/office/word/2012/wordml" xmlns:w16cex="http://schemas.microsoft.com/office/word/2018/wordml/cex" xmlns:w16cid="http://schemas.microsoft.com/office/word/2016/wordml/cid" xmlns:w16="http://schemas.microsoft.com/office/word/2018/wordml" xmlns:w16sdtdh="http://schemas.microsoft.com/office/word/2020/wordml/sdtdatahash" xmlns:w16se="http://schemas.microsoft.com/office/word/2015/wordml/symex" xmlns:wpg="http://schemas.microsoft.com/office/word/2010/wordprocessingGroup" xmlns:wpi="http://schemas.microsoft.com/office/word/2010/wordprocessingInk" xmlns:wne="http://schemas.microsoft.com/office/word/2006/wordml" xmlns:wps="http://schemas.microsoft.com/office/word/2010/wordprocessingShape" mc:Ignorable="w14 w15 w16se w16cid w16 w16cex w16sdtdh wp14">
   <w:body>
     <w:p>
       <w:pPr>
@@ -18,9 +18,11 @@
       <w:r>
         <w:t xml:space="preserve"> </w:t>
       </w:r>
+      <w:proofErr w:type="spellStart"/>
       <w:r>
         <w:t>Javascript</w:t>
       </w:r>
+      <w:proofErr w:type="spellEnd"/>
       <w:r>
         <w:t xml:space="preserve"> and JSON</w:t>
       </w:r>
@@ -60,7 +62,15 @@
         <w:t xml:space="preserve">) </w:t>
       </w:r>
       <w:r>
-        <w:t xml:space="preserve"> In this assignment, you’ll be creating some more advanced javascript than you did in assignment 1. You’ll also </w:t>
+        <w:t xml:space="preserve"> In this assignment, you’ll be creating some more advanced </w:t>
+      </w:r>
+      <w:proofErr w:type="spellStart"/>
+      <w:r>
+        <w:t>javascript</w:t>
+      </w:r>
+      <w:proofErr w:type="spellEnd"/>
+      <w:r>
+        <w:t xml:space="preserve"> than you did in assignment 1. You’ll also </w:t>
       </w:r>
       <w:r>
         <w:t>be doing work with the DOM and JSON objects</w:t>
@@ -72,10 +82,18 @@
         <w:t xml:space="preserve"> Your page will accept a generic block of text from a user, then if the inputted text is valid JSON, generate a web form based on the input.</w:t>
       </w:r>
       <w:r>
-        <w:t xml:space="preserve"> Hopefully you will obtain the three trifor</w:t>
-      </w:r>
-      <w:r>
-        <w:t>ce pieces along the way as well, but that’s not a required part of the assignment.</w:t>
+        <w:t xml:space="preserve"> Hopefully you will obtain the three </w:t>
+      </w:r>
+      <w:proofErr w:type="spellStart"/>
+      <w:r>
+        <w:t>trifor</w:t>
+      </w:r>
+      <w:r>
+        <w:t>ce</w:t>
+      </w:r>
+      <w:proofErr w:type="spellEnd"/>
+      <w:r>
+        <w:t xml:space="preserve"> pieces along the way as well, but that’s not a required part of the assignment.</w:t>
       </w:r>
     </w:p>
     <w:p>
@@ -102,7 +120,21 @@
         <w:rPr>
           <w:b/>
         </w:rPr>
-        <w:t xml:space="preserve"> Textarea and parse button</w:t>
+        <w:t xml:space="preserve"> </w:t>
+      </w:r>
+      <w:proofErr w:type="spellStart"/>
+      <w:r>
+        <w:rPr>
+          <w:b/>
+        </w:rPr>
+        <w:t>Textarea</w:t>
+      </w:r>
+      <w:proofErr w:type="spellEnd"/>
+      <w:r>
+        <w:rPr>
+          <w:b/>
+        </w:rPr>
+        <w:t xml:space="preserve"> and parse button</w:t>
       </w:r>
     </w:p>
     <w:p>
@@ -117,7 +149,15 @@
         <w:t>Create a</w:t>
       </w:r>
       <w:r>
-        <w:t xml:space="preserve"> textarea on the page and a button below it. </w:t>
+        <w:t xml:space="preserve"> </w:t>
+      </w:r>
+      <w:proofErr w:type="spellStart"/>
+      <w:r>
+        <w:t>textarea</w:t>
+      </w:r>
+      <w:proofErr w:type="spellEnd"/>
+      <w:r>
+        <w:t xml:space="preserve"> on the page and a button below it. </w:t>
       </w:r>
       <w:r>
         <w:t>Pressing the button should parse the text in the text area into JSON</w:t>
@@ -142,6 +182,18 @@
       <w:pPr>
         <w:pStyle w:val="ListParagraph"/>
         <w:numPr>
+          <w:ilvl w:val="1"/>
+          <w:numId w:val="2"/>
+        </w:numPr>
+      </w:pPr>
+      <w:r>
+        <w:t>Each time the parse button is clicked, all previous errors and results should be cleared from the page before doing any other processing of the JSON.</w:t>
+      </w:r>
+    </w:p>
+    <w:p>
+      <w:pPr>
+        <w:pStyle w:val="ListParagraph"/>
+        <w:numPr>
           <w:ilvl w:val="0"/>
           <w:numId w:val="2"/>
         </w:numPr>
@@ -171,7 +223,13 @@
         <w:t xml:space="preserve">Parse the </w:t>
       </w:r>
       <w:r>
-        <w:t>JSON key ‘buttons’ and use it to create html buttons on the page.</w:t>
+        <w:t>JSON ‘buttons’</w:t>
+      </w:r>
+      <w:r>
+        <w:t xml:space="preserve"> key</w:t>
+      </w:r>
+      <w:r>
+        <w:t xml:space="preserve"> and use it to create html buttons on the page.</w:t>
       </w:r>
     </w:p>
     <w:p>
@@ -183,10 +241,25 @@
         </w:numPr>
       </w:pPr>
       <w:r>
-        <w:t>The ‘buttons’ fie</w:t>
-      </w:r>
-      <w:r>
-        <w:t>ld will be an array of strings.</w:t>
+        <w:t xml:space="preserve">The ‘buttons’ </w:t>
+      </w:r>
+      <w:r>
+        <w:t>key</w:t>
+      </w:r>
+      <w:r>
+        <w:t xml:space="preserve"> will be an array of strings.</w:t>
+      </w:r>
+    </w:p>
+    <w:p>
+      <w:pPr>
+        <w:pStyle w:val="ListParagraph"/>
+        <w:numPr>
+          <w:ilvl w:val="2"/>
+          <w:numId w:val="2"/>
+        </w:numPr>
+      </w:pPr>
+      <w:r>
+        <w:t>The ‘buttons’ key is not required. If it is missing, then continue to parse the rest of the JSON as normal.</w:t>
       </w:r>
     </w:p>
     <w:p>
@@ -219,7 +292,13 @@
         <w:t>’</w:t>
       </w:r>
       <w:r>
-        <w:t xml:space="preserve"> field isn</w:t>
+        <w:t xml:space="preserve"> </w:t>
+      </w:r>
+      <w:r>
+        <w:t>key</w:t>
+      </w:r>
+      <w:r>
+        <w:t xml:space="preserve"> isn</w:t>
       </w:r>
       <w:r>
         <w:t>’t an array</w:t>
@@ -234,7 +313,10 @@
         </w:numPr>
       </w:pPr>
       <w:r>
-        <w:t>any of the array elements aren’t strings</w:t>
+        <w:t xml:space="preserve">‘buttons’ </w:t>
+      </w:r>
+      <w:r>
+        <w:t>array elements aren’t strings</w:t>
       </w:r>
     </w:p>
     <w:p>
@@ -270,7 +352,13 @@
         <w:t>Parse the JS</w:t>
       </w:r>
       <w:r>
-        <w:t>ON key ‘fields’ and use it to create html fields on the page.</w:t>
+        <w:t>ON ‘fields’</w:t>
+      </w:r>
+      <w:r>
+        <w:t xml:space="preserve"> key</w:t>
+      </w:r>
+      <w:r>
+        <w:t xml:space="preserve"> and use it to create html fields on the page.</w:t>
       </w:r>
       <w:r>
         <w:t xml:space="preserve"> </w:t>
@@ -285,7 +373,19 @@
         </w:numPr>
       </w:pPr>
       <w:r>
-        <w:t>The ‘field’s field will be an array of strings o</w:t>
+        <w:t>The ‘field</w:t>
+      </w:r>
+      <w:r>
+        <w:t>s</w:t>
+      </w:r>
+      <w:r>
+        <w:t xml:space="preserve">’ </w:t>
+      </w:r>
+      <w:r>
+        <w:t>key</w:t>
+      </w:r>
+      <w:r>
+        <w:t xml:space="preserve"> will be an array of strings o</w:t>
       </w:r>
       <w:r>
         <w:t>r objects.</w:t>
@@ -295,12 +395,42 @@
       <w:pPr>
         <w:pStyle w:val="ListParagraph"/>
         <w:numPr>
+          <w:ilvl w:val="2"/>
+          <w:numId w:val="2"/>
+        </w:numPr>
+      </w:pPr>
+      <w:r>
+        <w:t>The ‘</w:t>
+      </w:r>
+      <w:r>
+        <w:t>fields’</w:t>
+      </w:r>
+      <w:r>
+        <w:t xml:space="preserve"> </w:t>
+      </w:r>
+      <w:r>
+        <w:t>key</w:t>
+      </w:r>
+      <w:r>
+        <w:t xml:space="preserve"> is not required. If it is missing, then continue to parse the rest of the JSON as normal.</w:t>
+      </w:r>
+    </w:p>
+    <w:p>
+      <w:pPr>
+        <w:pStyle w:val="ListParagraph"/>
+        <w:numPr>
           <w:ilvl w:val="1"/>
           <w:numId w:val="2"/>
         </w:numPr>
       </w:pPr>
       <w:r>
-        <w:t>If an element of an array is a string, display a text box</w:t>
+        <w:t xml:space="preserve">If an element of </w:t>
+      </w:r>
+      <w:r>
+        <w:t>the</w:t>
+      </w:r>
+      <w:r>
+        <w:t xml:space="preserve"> array is a string, display a text box</w:t>
       </w:r>
       <w:r>
         <w:t xml:space="preserve"> labeled with that string.</w:t>
@@ -315,7 +445,25 @@
         </w:numPr>
       </w:pPr>
       <w:r>
-        <w:t>If an element of the array is an object, read the name and default fields of this object. The name field becomes the label for the input box, and the default field sets the initial value of the input box.</w:t>
+        <w:t xml:space="preserve">If an element of the array is an object, read the name and default </w:t>
+      </w:r>
+      <w:r>
+        <w:t>keys</w:t>
+      </w:r>
+      <w:r>
+        <w:t xml:space="preserve"> of this object. The name </w:t>
+      </w:r>
+      <w:r>
+        <w:t>key</w:t>
+      </w:r>
+      <w:r>
+        <w:t xml:space="preserve"> becomes the label for the input box, and the default </w:t>
+      </w:r>
+      <w:r>
+        <w:t>key</w:t>
+      </w:r>
+      <w:r>
+        <w:t xml:space="preserve"> sets the initial value of the input box.</w:t>
       </w:r>
     </w:p>
     <w:p>
@@ -339,7 +487,13 @@
         </w:numPr>
       </w:pPr>
       <w:r>
-        <w:t>‘fields’ field isn’t an array</w:t>
+        <w:t xml:space="preserve">‘fields’ </w:t>
+      </w:r>
+      <w:r>
+        <w:t>key</w:t>
+      </w:r>
+      <w:r>
+        <w:t xml:space="preserve"> isn’t an array</w:t>
       </w:r>
     </w:p>
     <w:p>
@@ -351,7 +505,13 @@
         </w:numPr>
       </w:pPr>
       <w:r>
-        <w:t>‘field’s array element isn’t an object or a string</w:t>
+        <w:t>‘fields</w:t>
+      </w:r>
+      <w:r>
+        <w:t>’</w:t>
+      </w:r>
+      <w:r>
+        <w:t xml:space="preserve"> array element isn’t an object or a string</w:t>
       </w:r>
     </w:p>
     <w:p>
@@ -363,7 +523,10 @@
         </w:numPr>
       </w:pPr>
       <w:r>
-        <w:t>‘fields’ array element was an object, but didn’t contain a name field</w:t>
+        <w:t xml:space="preserve">‘fields’ array element was an object, but didn’t contain a name </w:t>
+      </w:r>
+      <w:r>
+        <w:t>key</w:t>
       </w:r>
     </w:p>
     <w:p>
@@ -393,6 +556,39 @@
         </w:numPr>
       </w:pPr>
       <w:r>
+        <w:rPr>
+          <w:b/>
+        </w:rPr>
+        <w:t>Parse as much as possible!</w:t>
+      </w:r>
+      <w:r>
+        <w:rPr>
+          <w:bCs/>
+        </w:rPr>
+        <w:t xml:space="preserve"> For example, If the ‘buttons’ key doesn’t exist, the ‘fields’ </w:t>
+      </w:r>
+      <w:r>
+        <w:rPr>
+          <w:bCs/>
+        </w:rPr>
+        <w:t xml:space="preserve">key </w:t>
+      </w:r>
+      <w:r>
+        <w:rPr>
+          <w:bCs/>
+        </w:rPr>
+        <w:t>should still be parsed and created on the page.</w:t>
+      </w:r>
+    </w:p>
+    <w:p>
+      <w:pPr>
+        <w:pStyle w:val="ListParagraph"/>
+        <w:numPr>
+          <w:ilvl w:val="1"/>
+          <w:numId w:val="2"/>
+        </w:numPr>
+      </w:pPr>
+      <w:r>
         <w:t>The page should load and work correctly with no external libraries.</w:t>
       </w:r>
     </w:p>
@@ -414,12 +610,22 @@
         <w:t xml:space="preserve"> </w:t>
       </w:r>
       <w:r>
-        <w:t>the class github page.</w:t>
+        <w:t xml:space="preserve">the class </w:t>
+      </w:r>
+      <w:proofErr w:type="spellStart"/>
+      <w:r>
+        <w:t>github</w:t>
+      </w:r>
+      <w:proofErr w:type="spellEnd"/>
+      <w:r>
+        <w:t xml:space="preserve"> page.</w:t>
       </w:r>
       <w:r>
         <w:br/>
       </w:r>
     </w:p>
+    <w:p/>
+    <w:p/>
     <w:p>
       <w:r>
         <w:t>Stretch Levels</w:t>
@@ -432,8 +638,13 @@
       <w:r>
         <w:t xml:space="preserve">If you already have a lot of experience with </w:t>
       </w:r>
-      <w:r>
-        <w:t>Javascript and JSON or you just really like Zelda</w:t>
+      <w:proofErr w:type="spellStart"/>
+      <w:r>
+        <w:t>Javascript</w:t>
+      </w:r>
+      <w:proofErr w:type="spellEnd"/>
+      <w:r>
+        <w:t xml:space="preserve"> and JSON or you just really like Zelda</w:t>
       </w:r>
       <w:r>
         <w:t xml:space="preserve">, try to complete these stretch levels </w:t>
@@ -456,6 +667,12 @@
         <w:rPr>
           <w:b/>
         </w:rPr>
+        <w:br/>
+      </w:r>
+      <w:r>
+        <w:rPr>
+          <w:b/>
+        </w:rPr>
         <w:t>Power</w:t>
       </w:r>
       <w:r>
@@ -510,7 +727,6 @@
         <w:ind w:left="720"/>
       </w:pPr>
       <w:r>
-        <w:lastRenderedPageBreak/>
         <w:tab/>
       </w:r>
       <w:r>
@@ -520,13 +736,25 @@
         <w:t>s</w:t>
       </w:r>
       <w:r>
-        <w:t>’ field. The ‘select</w:t>
+        <w:t xml:space="preserve">’ </w:t>
+      </w:r>
+      <w:r>
+        <w:t>key</w:t>
+      </w:r>
+      <w:r>
+        <w:t>. The ‘select</w:t>
       </w:r>
       <w:r>
         <w:t>s</w:t>
       </w:r>
       <w:r>
-        <w:t>’ will be an array of arrays, and each one generates a select box with the options in each sub array. Each option must be a string</w:t>
+        <w:t>’ will be an array of arrays,</w:t>
+      </w:r>
+      <w:r>
+        <w:t xml:space="preserve"> is not required in the JSON,</w:t>
+      </w:r>
+      <w:r>
+        <w:t xml:space="preserve"> and each one generates a select box with the options in each sub array. Each option must be a string</w:t>
       </w:r>
       <w:r>
         <w:t xml:space="preserve"> or number</w:t>
@@ -596,10 +824,26 @@
         <w:t xml:space="preserve">. No matter the format, validate to make sure the data types match as expected. </w:t>
       </w:r>
       <w:r>
-        <w:t>There are no JSON examples for this stretch level on github. You will need to create your own.</w:t>
-      </w:r>
-      <w:r>
-        <w:t xml:space="preserve"> Be sure to give some JSON examples in the moodle comments that show your JSON structure working and some invalid JSON that shows error messages when the user enters bad data formatting for your default value.</w:t>
+        <w:t xml:space="preserve">There are no JSON examples for this stretch level on </w:t>
+      </w:r>
+      <w:proofErr w:type="spellStart"/>
+      <w:r>
+        <w:t>github</w:t>
+      </w:r>
+      <w:proofErr w:type="spellEnd"/>
+      <w:r>
+        <w:t>. You will need to create your own.</w:t>
+      </w:r>
+      <w:r>
+        <w:t xml:space="preserve"> Be sure to give some JSON examples in the </w:t>
+      </w:r>
+      <w:proofErr w:type="spellStart"/>
+      <w:r>
+        <w:t>moodle</w:t>
+      </w:r>
+      <w:proofErr w:type="spellEnd"/>
+      <w:r>
+        <w:t xml:space="preserve"> comments that show your JSON structure working and some invalid JSON that shows error messages when the user enters bad data formatting for your default value.</w:t>
       </w:r>
     </w:p>
     <w:p>
@@ -617,7 +861,15 @@
         <w:spacing w:line="256" w:lineRule="auto"/>
       </w:pPr>
       <w:r>
-        <w:t>No inline styles or inline javascript.</w:t>
+        <w:t xml:space="preserve">No inline styles or inline </w:t>
+      </w:r>
+      <w:proofErr w:type="spellStart"/>
+      <w:r>
+        <w:t>javascript</w:t>
+      </w:r>
+      <w:proofErr w:type="spellEnd"/>
+      <w:r>
+        <w:t>.</w:t>
       </w:r>
     </w:p>
     <w:p>
@@ -642,7 +894,15 @@
         <w:spacing w:line="256" w:lineRule="auto"/>
       </w:pPr>
       <w:r>
-        <w:t>Any resources not created by you (images, javascript libraries, etc.) must be referenced using a CDN or URL, not directly included in your assignment submission.</w:t>
+        <w:t xml:space="preserve">Any resources not created by you (images, </w:t>
+      </w:r>
+      <w:proofErr w:type="spellStart"/>
+      <w:r>
+        <w:t>javascript</w:t>
+      </w:r>
+      <w:proofErr w:type="spellEnd"/>
+      <w:r>
+        <w:t xml:space="preserve"> libraries, etc.) must be referenced using a CDN or URL, not directly included in your assignment submission.</w:t>
       </w:r>
     </w:p>
     <w:sectPr>
@@ -656,7 +916,7 @@
 </file>
 
 <file path=word/numbering.xml><?xml version="1.0" encoding="utf-8"?>
-<w:numbering xmlns:wpc="http://schemas.microsoft.com/office/word/2010/wordprocessingCanvas" xmlns:cx="http://schemas.microsoft.com/office/drawing/2014/chartex" xmlns:cx1="http://schemas.microsoft.com/office/drawing/2015/9/8/chartex" xmlns:cx2="http://schemas.microsoft.com/office/drawing/2015/10/21/chartex" xmlns:cx3="http://schemas.microsoft.com/office/drawing/2016/5/9/chartex" xmlns:cx4="http://schemas.microsoft.com/office/drawing/2016/5/10/chartex" xmlns:cx5="http://schemas.microsoft.com/office/drawing/2016/5/11/chartex" xmlns:cx6="http://schemas.microsoft.com/office/drawing/2016/5/12/chartex" xmlns:cx7="http://schemas.microsoft.com/office/drawing/2016/5/13/chartex" xmlns:cx8="http://schemas.microsoft.com/office/drawing/2016/5/14/chartex" xmlns:mc="http://schemas.openxmlformats.org/markup-compatibility/2006" xmlns:aink="http://schemas.microsoft.com/office/drawing/2016/ink" xmlns:am3d="http://schemas.microsoft.com/office/drawing/2017/model3d" xmlns:o="urn:schemas-microsoft-com:office:office" xmlns:r="http://schemas.openxmlformats.org/officeDocument/2006/relationships" xmlns:m="http://schemas.openxmlformats.org/officeDocument/2006/math" xmlns:v="urn:schemas-microsoft-com:vml" xmlns:wp14="http://schemas.microsoft.com/office/word/2010/wordprocessingDrawing" xmlns:wp="http://schemas.openxmlformats.org/drawingml/2006/wordprocessingDrawing" xmlns:w10="urn:schemas-microsoft-com:office:word" xmlns:w="http://schemas.openxmlformats.org/wordprocessingml/2006/main" xmlns:w14="http://schemas.microsoft.com/office/word/2010/wordml" xmlns:w15="http://schemas.microsoft.com/office/word/2012/wordml" xmlns:w16cex="http://schemas.microsoft.com/office/word/2018/wordml/cex" xmlns:w16cid="http://schemas.microsoft.com/office/word/2016/wordml/cid" xmlns:w16="http://schemas.microsoft.com/office/word/2018/wordml" xmlns:w16se="http://schemas.microsoft.com/office/word/2015/wordml/symex" xmlns:wpg="http://schemas.microsoft.com/office/word/2010/wordprocessingGroup" xmlns:wpi="http://schemas.microsoft.com/office/word/2010/wordprocessingInk" xmlns:wne="http://schemas.microsoft.com/office/word/2006/wordml" xmlns:wps="http://schemas.microsoft.com/office/word/2010/wordprocessingShape" mc:Ignorable="w14 w15 w16se w16cid w16 w16cex wp14">
+<w:numbering xmlns:wpc="http://schemas.microsoft.com/office/word/2010/wordprocessingCanvas" xmlns:cx="http://schemas.microsoft.com/office/drawing/2014/chartex" xmlns:cx1="http://schemas.microsoft.com/office/drawing/2015/9/8/chartex" xmlns:cx2="http://schemas.microsoft.com/office/drawing/2015/10/21/chartex" xmlns:cx3="http://schemas.microsoft.com/office/drawing/2016/5/9/chartex" xmlns:cx4="http://schemas.microsoft.com/office/drawing/2016/5/10/chartex" xmlns:cx5="http://schemas.microsoft.com/office/drawing/2016/5/11/chartex" xmlns:cx6="http://schemas.microsoft.com/office/drawing/2016/5/12/chartex" xmlns:cx7="http://schemas.microsoft.com/office/drawing/2016/5/13/chartex" xmlns:cx8="http://schemas.microsoft.com/office/drawing/2016/5/14/chartex" xmlns:mc="http://schemas.openxmlformats.org/markup-compatibility/2006" xmlns:aink="http://schemas.microsoft.com/office/drawing/2016/ink" xmlns:am3d="http://schemas.microsoft.com/office/drawing/2017/model3d" xmlns:o="urn:schemas-microsoft-com:office:office" xmlns:r="http://schemas.openxmlformats.org/officeDocument/2006/relationships" xmlns:m="http://schemas.openxmlformats.org/officeDocument/2006/math" xmlns:v="urn:schemas-microsoft-com:vml" xmlns:wp14="http://schemas.microsoft.com/office/word/2010/wordprocessingDrawing" xmlns:wp="http://schemas.openxmlformats.org/drawingml/2006/wordprocessingDrawing" xmlns:w10="urn:schemas-microsoft-com:office:word" xmlns:w="http://schemas.openxmlformats.org/wordprocessingml/2006/main" xmlns:w14="http://schemas.microsoft.com/office/word/2010/wordml" xmlns:w15="http://schemas.microsoft.com/office/word/2012/wordml" xmlns:w16cex="http://schemas.microsoft.com/office/word/2018/wordml/cex" xmlns:w16cid="http://schemas.microsoft.com/office/word/2016/wordml/cid" xmlns:w16="http://schemas.microsoft.com/office/word/2018/wordml" xmlns:w16sdtdh="http://schemas.microsoft.com/office/word/2020/wordml/sdtdatahash" xmlns:w16se="http://schemas.microsoft.com/office/word/2015/wordml/symex" xmlns:wpg="http://schemas.microsoft.com/office/word/2010/wordprocessingGroup" xmlns:wpi="http://schemas.microsoft.com/office/word/2010/wordprocessingInk" xmlns:wne="http://schemas.microsoft.com/office/word/2006/wordml" xmlns:wps="http://schemas.microsoft.com/office/word/2010/wordprocessingShape" mc:Ignorable="w14 w15 w16se w16cid w16 w16cex w16sdtdh wp14">
   <w:abstractNum w:abstractNumId="0" w15:restartNumberingAfterBreak="0">
     <w:nsid w:val="2C142B8F"/>
     <w:multiLevelType w:val="hybridMultilevel"/>
@@ -967,7 +1227,7 @@
 </file>
 
 <file path=word/styles.xml><?xml version="1.0" encoding="utf-8"?>
-<w:styles xmlns:mc="http://schemas.openxmlformats.org/markup-compatibility/2006" xmlns:r="http://schemas.openxmlformats.org/officeDocument/2006/relationships" xmlns:w="http://schemas.openxmlformats.org/wordprocessingml/2006/main" xmlns:w14="http://schemas.microsoft.com/office/word/2010/wordml" xmlns:w15="http://schemas.microsoft.com/office/word/2012/wordml" xmlns:w16cex="http://schemas.microsoft.com/office/word/2018/wordml/cex" xmlns:w16cid="http://schemas.microsoft.com/office/word/2016/wordml/cid" xmlns:w16="http://schemas.microsoft.com/office/word/2018/wordml" xmlns:w16se="http://schemas.microsoft.com/office/word/2015/wordml/symex" mc:Ignorable="w14 w15 w16se w16cid w16 w16cex">
+<w:styles xmlns:mc="http://schemas.openxmlformats.org/markup-compatibility/2006" xmlns:r="http://schemas.openxmlformats.org/officeDocument/2006/relationships" xmlns:w="http://schemas.openxmlformats.org/wordprocessingml/2006/main" xmlns:w14="http://schemas.microsoft.com/office/word/2010/wordml" xmlns:w15="http://schemas.microsoft.com/office/word/2012/wordml" xmlns:w16cex="http://schemas.microsoft.com/office/word/2018/wordml/cex" xmlns:w16cid="http://schemas.microsoft.com/office/word/2016/wordml/cid" xmlns:w16="http://schemas.microsoft.com/office/word/2018/wordml" xmlns:w16sdtdh="http://schemas.microsoft.com/office/word/2020/wordml/sdtdatahash" xmlns:w16se="http://schemas.microsoft.com/office/word/2015/wordml/symex" mc:Ignorable="w14 w15 w16se w16cid w16 w16cex w16sdtdh">
   <w:docDefaults>
     <w:rPrDefault>
       <w:rPr>

</xml_diff>